<commit_message>
docs: nuevo registro de requisitos
</commit_message>
<xml_diff>
--- a/docs/words/REGISTRO_DE_REQUISITOS_v1.0[1].docx
+++ b/docs/words/REGISTRO_DE_REQUISITOS_v1.0[1].docx
@@ -1226,7 +1226,7 @@
                 <w:sz w:val="20"/>
                 <w:lang w:val="es-ES"/>
               </w:rPr>
-              <w:t>Cualquier persona podrá registrarse dentro de la aplicación con su nombre completo, correo y contraseña, pudiendo ser ofertante o solicitante</w:t>
+              <w:t>Como usuario, quiero poder registrarme en la aplicación con nombre completo, correo y contraseña.</w:t>
             </w:r>
           </w:p>
         </w:tc>
@@ -1378,7 +1378,7 @@
                 <w:sz w:val="20"/>
                 <w:lang w:val="es-ES"/>
               </w:rPr>
-              <w:t>Cualquier usuario podrá acceder con facilidad a la información de su perfil</w:t>
+              <w:t>Como usuario, quiero poder acceder a mi perfil para contemplar mis datos con facilidad.</w:t>
             </w:r>
           </w:p>
         </w:tc>
@@ -1522,7 +1522,7 @@
                 <w:sz w:val="20"/>
                 <w:lang w:val="es-ES"/>
               </w:rPr>
-              <w:t>Cualquier usuario podrá modificar los datos de su perfil</w:t>
+              <w:t>Como usuario, quiero poder modificar los datos de mi perfil, para asegurarme de que estén actualizados.</w:t>
             </w:r>
           </w:p>
         </w:tc>
@@ -1667,7 +1667,7 @@
                 <w:sz w:val="20"/>
                 <w:lang w:val="es-ES"/>
               </w:rPr>
-              <w:t>Cualquier usuario podrá eliminar su perfil asegurando la eliminación de sus datos</w:t>
+              <w:t>Como usuario, quiero poder eliminar mi perfil para asegurar el borrado de mis datos.</w:t>
             </w:r>
           </w:p>
         </w:tc>
@@ -1810,16 +1810,35 @@
               <w:rPr>
                 <w:b/>
                 <w:sz w:val="20"/>
-                <w:lang w:val="es-ES"/>
-              </w:rPr>
-            </w:pPr>
-            <w:r>
-              <w:rPr>
-                <w:b/>
-                <w:sz w:val="20"/>
-                <w:lang w:val="es-PA"/>
-              </w:rPr>
-              <w:t>El sistema debe verificar que el nombre de usuario es único.</w:t>
+                <w:lang w:val="es-PA"/>
+              </w:rPr>
+            </w:pPr>
+            <w:r>
+              <w:rPr>
+                <w:b/>
+                <w:color w:val="FF0000"/>
+                <w:sz w:val="20"/>
+                <w:lang w:val="es-PA"/>
+              </w:rPr>
+              <w:t>E</w:t>
+            </w:r>
+            <w:r>
+              <w:rPr>
+                <w:b/>
+                <w:color w:val="FF0000"/>
+                <w:sz w:val="20"/>
+                <w:lang w:val="es-PA"/>
+              </w:rPr>
+              <w:t>l sistema debe verificar que el nombre de usuario es únic</w:t>
+            </w:r>
+            <w:r>
+              <w:rPr>
+                <w:b/>
+                <w:color w:val="FF0000"/>
+                <w:sz w:val="20"/>
+                <w:lang w:val="es-PA"/>
+              </w:rPr>
+              <w:t>o.</w:t>
             </w:r>
           </w:p>
         </w:tc>
@@ -1842,7 +1861,7 @@
                 <w:sz w:val="20"/>
                 <w:lang w:val="es-PA"/>
               </w:rPr>
-              <w:t>Patrocinador</w:t>
+              <w:t>JOSÉ.CO.SL</w:t>
             </w:r>
           </w:p>
         </w:tc>
@@ -1963,7 +1982,7 @@
                 <w:sz w:val="20"/>
                 <w:lang w:val="es-ES"/>
               </w:rPr>
-              <w:t>Los usuarios ofertantes podrán crear tantos cursos como quieran</w:t>
+              <w:t>Como administrador, quiero poder crear nuevos cursos para así mantener la página actualizada con nuevas ofertas.</w:t>
             </w:r>
           </w:p>
         </w:tc>
@@ -2061,7 +2080,15 @@
                 <w:sz w:val="20"/>
                 <w:lang w:val="es-ES"/>
               </w:rPr>
-              <w:t>Listado de cursos</w:t>
+              <w:t>Listado de curso</w:t>
+            </w:r>
+            <w:r>
+              <w:rPr>
+                <w:b/>
+                <w:sz w:val="20"/>
+                <w:lang w:val="es-ES"/>
+              </w:rPr>
+              <w:t>s</w:t>
             </w:r>
           </w:p>
         </w:tc>
@@ -2107,15 +2134,23 @@
                 <w:sz w:val="20"/>
                 <w:lang w:val="es-ES"/>
               </w:rPr>
-              <w:t>Los usuarios ofertantes podrán ver todos los cursos que tiene</w:t>
-            </w:r>
-            <w:r>
-              <w:rPr>
-                <w:b/>
-                <w:sz w:val="20"/>
-                <w:lang w:val="es-ES"/>
-              </w:rPr>
-              <w:t>n</w:t>
+              <w:t xml:space="preserve">Como </w:t>
+            </w:r>
+            <w:r>
+              <w:rPr>
+                <w:b/>
+                <w:sz w:val="20"/>
+                <w:lang w:val="es-ES"/>
+              </w:rPr>
+              <w:t>usuario</w:t>
+            </w:r>
+            <w:r>
+              <w:rPr>
+                <w:b/>
+                <w:sz w:val="20"/>
+                <w:lang w:val="es-ES"/>
+              </w:rPr>
+              <w:t>, quiero poder listar todos los cursos disponibles.</w:t>
             </w:r>
           </w:p>
         </w:tc>
@@ -2259,7 +2294,7 @@
                 <w:sz w:val="20"/>
                 <w:lang w:val="es-ES"/>
               </w:rPr>
-              <w:t>Los usuarios ofertantes podrán editar todos sus cursos</w:t>
+              <w:t>Como administrador, quiero poder editar los cursos que no se hayan impartido, para así actualizar la información si es necesario.</w:t>
             </w:r>
           </w:p>
         </w:tc>
@@ -2357,7 +2392,7 @@
                 <w:sz w:val="20"/>
                 <w:lang w:val="es-ES"/>
               </w:rPr>
-              <w:t>Listado de usuarios (administrador)</w:t>
+              <w:t>Listado de usuarios</w:t>
             </w:r>
           </w:p>
         </w:tc>
@@ -2403,7 +2438,7 @@
                 <w:sz w:val="20"/>
                 <w:lang w:val="es-ES"/>
               </w:rPr>
-              <w:t>Los administradores podrán ver a todos los usuarios</w:t>
+              <w:t>Como administrador, quiero poder listar todos los clientes registrados en la aplicación, para así hacer un seguimiento adecuado.</w:t>
             </w:r>
           </w:p>
         </w:tc>
@@ -2501,7 +2536,7 @@
                 <w:sz w:val="20"/>
                 <w:lang w:val="es-ES"/>
               </w:rPr>
-              <w:t>Eliminación de usuarios (administrador)</w:t>
+              <w:t xml:space="preserve">Eliminación de usuarios </w:t>
             </w:r>
           </w:p>
         </w:tc>
@@ -2547,7 +2582,7 @@
                 <w:sz w:val="20"/>
                 <w:lang w:val="es-ES"/>
               </w:rPr>
-              <w:t>Los administradores podrán eliminar a cualquier otro usuario</w:t>
+              <w:t>Como administrador, quiero poder eliminar a usuarios clientes, para así poder gestionar estos usuarios de manera adecuada.</w:t>
             </w:r>
           </w:p>
         </w:tc>
@@ -2599,7 +2634,15 @@
                 <w:sz w:val="20"/>
                 <w:lang w:val="es-PA"/>
               </w:rPr>
-              <w:t>R5.11</w:t>
+              <w:t>R5.1</w:t>
+            </w:r>
+            <w:r>
+              <w:rPr>
+                <w:b/>
+                <w:sz w:val="20"/>
+                <w:lang w:val="es-PA"/>
+              </w:rPr>
+              <w:t>1</w:t>
             </w:r>
           </w:p>
         </w:tc>
@@ -2647,6 +2690,14 @@
               </w:rPr>
               <w:t xml:space="preserve">Listado de cursos </w:t>
             </w:r>
+            <w:r>
+              <w:rPr>
+                <w:b/>
+                <w:sz w:val="20"/>
+                <w:lang w:val="es-ES"/>
+              </w:rPr>
+              <w:t>matriculados</w:t>
+            </w:r>
           </w:p>
         </w:tc>
         <w:tc>
@@ -2688,18 +2739,65 @@
             <w:r>
               <w:rPr>
                 <w:b/>
-                <w:sz w:val="20"/>
-                <w:lang w:val="es-ES"/>
-              </w:rPr>
-              <w:t>Los usuarios podrán ver todos los cursos disponibles en la pagina</w:t>
-            </w:r>
-            <w:r>
-              <w:rPr>
-                <w:b/>
-                <w:sz w:val="20"/>
-                <w:lang w:val="es-ES"/>
-              </w:rPr>
-              <w:t xml:space="preserve"> junto a la información del ofertante</w:t>
+                <w:color w:val="FF0000"/>
+                <w:sz w:val="20"/>
+                <w:lang w:val="es-ES"/>
+              </w:rPr>
+              <w:t xml:space="preserve">Como usuario cliente, quiero poder </w:t>
+            </w:r>
+            <w:r>
+              <w:rPr>
+                <w:b/>
+                <w:color w:val="FF0000"/>
+                <w:sz w:val="20"/>
+                <w:lang w:val="es-ES"/>
+              </w:rPr>
+              <w:t xml:space="preserve">listar los cursos en los que estoy matriculados, para poder </w:t>
+            </w:r>
+            <w:r>
+              <w:rPr>
+                <w:b/>
+                <w:color w:val="FF0000"/>
+                <w:sz w:val="20"/>
+                <w:lang w:val="es-ES"/>
+              </w:rPr>
+              <w:t>hacer un seguimiento de la</w:t>
+            </w:r>
+            <w:r>
+              <w:rPr>
+                <w:b/>
+                <w:color w:val="FF0000"/>
+                <w:sz w:val="20"/>
+                <w:lang w:val="es-ES"/>
+              </w:rPr>
+              <w:t>s</w:t>
+            </w:r>
+            <w:r>
+              <w:rPr>
+                <w:b/>
+                <w:color w:val="FF0000"/>
+                <w:sz w:val="20"/>
+                <w:lang w:val="es-ES"/>
+              </w:rPr>
+              <w:t xml:space="preserve"> reserva</w:t>
+            </w:r>
+            <w:r>
+              <w:rPr>
+                <w:b/>
+                <w:color w:val="FF0000"/>
+                <w:sz w:val="20"/>
+                <w:lang w:val="es-ES"/>
+              </w:rPr>
+              <w:t>s</w:t>
+            </w:r>
+            <w:r>
+              <w:rPr>
+                <w:b/>
+                <w:color w:val="FF0000"/>
+                <w:sz w:val="20"/>
+                <w:lang w:val="es-ES"/>
+              </w:rPr>
+              <w:t>, independientemente de si estoy o no registrado en la aplicación.</w:t>
             </w:r>
           </w:p>
         </w:tc>
@@ -2751,7 +2849,15 @@
                 <w:sz w:val="20"/>
                 <w:lang w:val="es-PA"/>
               </w:rPr>
-              <w:t>R5.12</w:t>
+              <w:t>R5.1</w:t>
+            </w:r>
+            <w:r>
+              <w:rPr>
+                <w:b/>
+                <w:sz w:val="20"/>
+                <w:lang w:val="es-PA"/>
+              </w:rPr>
+              <w:t>2</w:t>
             </w:r>
           </w:p>
         </w:tc>
@@ -2797,15 +2903,7 @@
                 <w:sz w:val="20"/>
                 <w:lang w:val="es-ES"/>
               </w:rPr>
-              <w:t xml:space="preserve">Listado de cursos </w:t>
-            </w:r>
-            <w:r>
-              <w:rPr>
-                <w:b/>
-                <w:sz w:val="20"/>
-                <w:lang w:val="es-ES"/>
-              </w:rPr>
-              <w:t>matriculados</w:t>
+              <w:t>Filtrado de cursos</w:t>
             </w:r>
           </w:p>
         </w:tc>
@@ -2848,10 +2946,48 @@
             <w:r>
               <w:rPr>
                 <w:b/>
-                <w:sz w:val="20"/>
-                <w:lang w:val="es-ES"/>
-              </w:rPr>
-              <w:t>El cliente tiene acceso directo al seguimiento de su pedido, aunque sea un cliente no registrado.</w:t>
+                <w:color w:val="FF0000"/>
+                <w:sz w:val="20"/>
+                <w:lang w:val="es-ES"/>
+              </w:rPr>
+              <w:t>Como usuari</w:t>
+            </w:r>
+            <w:r>
+              <w:rPr>
+                <w:b/>
+                <w:color w:val="FF0000"/>
+                <w:sz w:val="20"/>
+                <w:lang w:val="es-ES"/>
+              </w:rPr>
+              <w:t>o</w:t>
+            </w:r>
+            <w:r>
+              <w:rPr>
+                <w:b/>
+                <w:color w:val="FF0000"/>
+                <w:sz w:val="20"/>
+                <w:lang w:val="es-ES"/>
+              </w:rPr>
+              <w:t xml:space="preserve">, quiero poder buscar cursos por los siguientes filtros: </w:t>
+            </w:r>
+            <w:r>
+              <w:rPr>
+                <w:b/>
+                <w:color w:val="FF0000"/>
+                <w:sz w:val="20"/>
+                <w:lang w:val="es-ES"/>
+              </w:rPr>
+              <w:t xml:space="preserve">profesión, </w:t>
+            </w:r>
+            <w:r>
+              <w:rPr>
+                <w:b/>
+                <w:color w:val="FF0000"/>
+                <w:sz w:val="20"/>
+                <w:lang w:val="es-ES"/>
+              </w:rPr>
+              <w:lastRenderedPageBreak/>
+              <w:t>nombre, ubicación, ofertante o id; para así asegurar una búsqueda cómoda.</w:t>
             </w:r>
           </w:p>
         </w:tc>
@@ -2874,6 +3010,7 @@
                 <w:sz w:val="20"/>
                 <w:lang w:val="es-ES"/>
               </w:rPr>
+              <w:lastRenderedPageBreak/>
               <w:t>Patrocinador</w:t>
             </w:r>
           </w:p>
@@ -2949,7 +3086,7 @@
                 <w:sz w:val="20"/>
                 <w:lang w:val="es-ES"/>
               </w:rPr>
-              <w:t>Filtrado de cursos</w:t>
+              <w:t>Estructura del listado de cursos</w:t>
             </w:r>
           </w:p>
         </w:tc>
@@ -2972,7 +3109,16 @@
                 <w:sz w:val="20"/>
                 <w:lang w:val="es-PA"/>
               </w:rPr>
-              <w:t>Importante</w:t>
+              <w:t>D</w:t>
+            </w:r>
+            <w:r>
+              <w:rPr>
+                <w:b/>
+                <w:color w:val="FF0000"/>
+                <w:sz w:val="20"/>
+                <w:lang w:val="es-PA"/>
+              </w:rPr>
+              <w:t>eseable</w:t>
             </w:r>
           </w:p>
         </w:tc>
@@ -2985,41 +3131,28 @@
               <w:spacing w:before="120" w:after="120"/>
               <w:rPr>
                 <w:b/>
-                <w:sz w:val="20"/>
-                <w:lang w:val="es-ES"/>
-              </w:rPr>
-            </w:pPr>
-            <w:r>
-              <w:rPr>
-                <w:b/>
-                <w:sz w:val="20"/>
-                <w:lang w:val="es-ES"/>
-              </w:rPr>
-              <w:t xml:space="preserve">Los usuarios podrán buscar cursos clasificando por profesión, nombre, </w:t>
-            </w:r>
-            <w:r>
-              <w:rPr>
-                <w:b/>
-                <w:sz w:val="20"/>
-                <w:lang w:val="es-ES"/>
-              </w:rPr>
-              <w:t xml:space="preserve">ubicación, </w:t>
-            </w:r>
-            <w:r>
-              <w:rPr>
-                <w:b/>
-                <w:sz w:val="20"/>
-                <w:lang w:val="es-ES"/>
-              </w:rPr>
-              <w:t>ofertante o id</w:t>
-            </w:r>
-            <w:r>
-              <w:rPr>
-                <w:b/>
-                <w:sz w:val="20"/>
-                <w:lang w:val="es-ES"/>
-              </w:rPr>
-              <w:t>, de manera cómoda.</w:t>
+                <w:color w:val="FF0000"/>
+                <w:sz w:val="20"/>
+                <w:lang w:val="es-ES"/>
+              </w:rPr>
+            </w:pPr>
+            <w:r>
+              <w:rPr>
+                <w:b/>
+                <w:color w:val="FF0000"/>
+                <w:sz w:val="20"/>
+                <w:lang w:val="es-ES"/>
+              </w:rPr>
+              <w:t>Como usuario, quiero se me muestren los cursos por secciones, departamentos o centros</w:t>
+            </w:r>
+            <w:r>
+              <w:rPr>
+                <w:b/>
+                <w:color w:val="FF0000"/>
+                <w:sz w:val="20"/>
+                <w:lang w:val="es-ES"/>
+              </w:rPr>
+              <w:t>.</w:t>
             </w:r>
           </w:p>
         </w:tc>
@@ -3071,7 +3204,15 @@
                 <w:sz w:val="20"/>
                 <w:lang w:val="es-PA"/>
               </w:rPr>
-              <w:t>R5.14</w:t>
+              <w:t>R5.1</w:t>
+            </w:r>
+            <w:r>
+              <w:rPr>
+                <w:b/>
+                <w:sz w:val="20"/>
+                <w:lang w:val="es-PA"/>
+              </w:rPr>
+              <w:t>3</w:t>
             </w:r>
           </w:p>
         </w:tc>
@@ -3171,7 +3312,23 @@
                 <w:sz w:val="20"/>
                 <w:lang w:val="es-ES"/>
               </w:rPr>
-              <w:t>Los usuarios podrán ver toda la información detallada de un curso y del ofertante del mismo</w:t>
+              <w:t>Como usuario, quiero poder ver la información detallada de un curso, para así saber</w:t>
+            </w:r>
+            <w:r>
+              <w:rPr>
+                <w:b/>
+                <w:sz w:val="20"/>
+                <w:lang w:val="es-ES"/>
+              </w:rPr>
+              <w:t xml:space="preserve"> </w:t>
+            </w:r>
+            <w:r>
+              <w:rPr>
+                <w:b/>
+                <w:sz w:val="20"/>
+                <w:lang w:val="es-ES"/>
+              </w:rPr>
+              <w:t>todo lo relacionado con este.</w:t>
             </w:r>
           </w:p>
         </w:tc>
@@ -3223,8 +3380,15 @@
                 <w:sz w:val="20"/>
                 <w:lang w:val="es-PA"/>
               </w:rPr>
-              <w:lastRenderedPageBreak/>
-              <w:t>R5.15</w:t>
+              <w:t>R5.1</w:t>
+            </w:r>
+            <w:r>
+              <w:rPr>
+                <w:b/>
+                <w:sz w:val="20"/>
+                <w:lang w:val="es-PA"/>
+              </w:rPr>
+              <w:t>4</w:t>
             </w:r>
           </w:p>
         </w:tc>
@@ -3316,7 +3480,23 @@
                 <w:sz w:val="20"/>
                 <w:lang w:val="es-ES"/>
               </w:rPr>
-              <w:t>Los usuarios solicitantes podrán comprar cursos desde la sección de detalles del curso</w:t>
+              <w:t xml:space="preserve">Como usuario cliente, quiero poder </w:t>
+            </w:r>
+            <w:r>
+              <w:rPr>
+                <w:b/>
+                <w:sz w:val="20"/>
+                <w:lang w:val="es-ES"/>
+              </w:rPr>
+              <w:t>reservar</w:t>
+            </w:r>
+            <w:r>
+              <w:rPr>
+                <w:b/>
+                <w:sz w:val="20"/>
+                <w:lang w:val="es-ES"/>
+              </w:rPr>
+              <w:t xml:space="preserve"> cursos desde la sección detalles del curso, para así agilizar el proceso de compra.</w:t>
             </w:r>
           </w:p>
         </w:tc>
@@ -3376,7 +3556,7 @@
                 <w:sz w:val="20"/>
                 <w:lang w:val="es-PA"/>
               </w:rPr>
-              <w:t>6</w:t>
+              <w:t>5</w:t>
             </w:r>
           </w:p>
         </w:tc>
@@ -3476,31 +3656,7 @@
                 <w:sz w:val="20"/>
                 <w:lang w:val="es-ES"/>
               </w:rPr>
-              <w:t xml:space="preserve">Los cursos sin plazas disponibles </w:t>
-            </w:r>
-            <w:r>
-              <w:rPr>
-                <w:b/>
-                <w:sz w:val="20"/>
-                <w:lang w:val="es-ES"/>
-              </w:rPr>
-              <w:t>estarán</w:t>
-            </w:r>
-            <w:r>
-              <w:rPr>
-                <w:b/>
-                <w:sz w:val="20"/>
-                <w:lang w:val="es-ES"/>
-              </w:rPr>
-              <w:t xml:space="preserve"> claramente </w:t>
-            </w:r>
-            <w:r>
-              <w:rPr>
-                <w:b/>
-                <w:sz w:val="20"/>
-                <w:lang w:val="es-ES"/>
-              </w:rPr>
-              <w:t>marcados</w:t>
+              <w:t>Como patrocinador, quiero que los cursos que ya no tengan más plazas estén claramente marcados, para así evitar confusión en los clientes.</w:t>
             </w:r>
           </w:p>
         </w:tc>
@@ -3652,7 +3808,7 @@
                 <w:sz w:val="20"/>
                 <w:lang w:val="es-ES"/>
               </w:rPr>
-              <w:t>Solo los usuarios solicitantes podrán matricularse en cursos</w:t>
+              <w:t>Como patrocinador, quiero que solo los usuarios clientes puedan matricularse en cursos, para así evitar que administradores accedan a esta opción por error.</w:t>
             </w:r>
           </w:p>
         </w:tc>
@@ -3801,10 +3957,11 @@
             <w:r>
               <w:rPr>
                 <w:b/>
-                <w:sz w:val="20"/>
-                <w:lang w:val="es-ES"/>
-              </w:rPr>
-              <w:t>Un usuario solo podrá matricularse en el mismo curso una sola vez al mismo tiempo</w:t>
+                <w:color w:val="FF0000"/>
+                <w:sz w:val="20"/>
+                <w:lang w:val="es-ES"/>
+              </w:rPr>
+              <w:t>Como patrocinador, quiero que un usuario cliente solo pueda matricularse en el mismo curso una sola vez, para así evitar reservas duplicadas.</w:t>
             </w:r>
           </w:p>
         </w:tc>
@@ -3910,7 +4067,15 @@
                 <w:sz w:val="20"/>
                 <w:lang w:val="es-ES"/>
               </w:rPr>
-              <w:t>Información empresa ofertante</w:t>
+              <w:t xml:space="preserve">Información </w:t>
+            </w:r>
+            <w:r>
+              <w:rPr>
+                <w:b/>
+                <w:sz w:val="20"/>
+                <w:lang w:val="es-ES"/>
+              </w:rPr>
+              <w:t>sobre los centros</w:t>
             </w:r>
           </w:p>
         </w:tc>
@@ -3956,7 +4121,87 @@
                 <w:sz w:val="20"/>
                 <w:lang w:val="es-ES"/>
               </w:rPr>
-              <w:t>Un usuario tendrá siempre disponible la información de el usuario ofertante del curso</w:t>
+              <w:t xml:space="preserve">Como patrocinador, quiero que los usuarios clientes puedan acceder a </w:t>
+            </w:r>
+            <w:r>
+              <w:rPr>
+                <w:b/>
+                <w:sz w:val="20"/>
+                <w:lang w:val="es-ES"/>
+              </w:rPr>
+              <w:t>l</w:t>
+            </w:r>
+            <w:r>
+              <w:rPr>
+                <w:b/>
+                <w:sz w:val="20"/>
+                <w:lang w:val="es-ES"/>
+              </w:rPr>
+              <w:t>os</w:t>
+            </w:r>
+            <w:r>
+              <w:rPr>
+                <w:b/>
+                <w:sz w:val="20"/>
+                <w:lang w:val="es-ES"/>
+              </w:rPr>
+              <w:t xml:space="preserve"> </w:t>
+            </w:r>
+            <w:r>
+              <w:rPr>
+                <w:b/>
+                <w:sz w:val="20"/>
+                <w:lang w:val="es-ES"/>
+              </w:rPr>
+              <w:t>detalles</w:t>
+            </w:r>
+            <w:r>
+              <w:rPr>
+                <w:b/>
+                <w:sz w:val="20"/>
+                <w:lang w:val="es-ES"/>
+              </w:rPr>
+              <w:t xml:space="preserve"> de l</w:t>
+            </w:r>
+            <w:r>
+              <w:rPr>
+                <w:b/>
+                <w:sz w:val="20"/>
+                <w:lang w:val="es-ES"/>
+              </w:rPr>
+              <w:t>os centros</w:t>
+            </w:r>
+            <w:r>
+              <w:rPr>
+                <w:b/>
+                <w:sz w:val="20"/>
+                <w:lang w:val="es-ES"/>
+              </w:rPr>
+              <w:t xml:space="preserve"> para así ofrecer </w:t>
+            </w:r>
+            <w:r>
+              <w:rPr>
+                <w:b/>
+                <w:sz w:val="20"/>
+                <w:lang w:val="es-ES"/>
+              </w:rPr>
+              <w:t xml:space="preserve">información </w:t>
+            </w:r>
+            <w:r>
+              <w:rPr>
+                <w:b/>
+                <w:sz w:val="20"/>
+                <w:lang w:val="es-ES"/>
+              </w:rPr>
+              <w:t>sobre estos</w:t>
+            </w:r>
+            <w:r>
+              <w:rPr>
+                <w:b/>
+                <w:sz w:val="20"/>
+                <w:lang w:val="es-ES"/>
+              </w:rPr>
+              <w:t>.</w:t>
             </w:r>
           </w:p>
         </w:tc>
@@ -4108,7 +4353,15 @@
                 <w:sz w:val="20"/>
                 <w:lang w:val="es-ES"/>
               </w:rPr>
-              <w:t>Un usuario no podrá cancelar una matrícula después de haber hecho el pago</w:t>
+              <w:t>Como patrocinador, quiero que una vez se haya realizado el pago del curso, no se permita el reembolso de este</w:t>
+            </w:r>
+            <w:r>
+              <w:rPr>
+                <w:b/>
+                <w:sz w:val="20"/>
+                <w:lang w:val="es-ES"/>
+              </w:rPr>
+              <w:t>.</w:t>
             </w:r>
           </w:p>
         </w:tc>
@@ -4160,6 +4413,7 @@
                 <w:sz w:val="20"/>
                 <w:lang w:val="es-PA"/>
               </w:rPr>
+              <w:lastRenderedPageBreak/>
               <w:t>R5.</w:t>
             </w:r>
             <w:r>
@@ -4268,7 +4522,7 @@
                 <w:sz w:val="20"/>
                 <w:lang w:val="es-ES"/>
               </w:rPr>
-              <w:t>La identificación del usuario en el registro se hará utilizando un correo y una clave.</w:t>
+              <w:t>Como usuario, quiero poder iniciar sesión en la aplicación mediante uso de un correo y una contraseña.</w:t>
             </w:r>
           </w:p>
         </w:tc>
@@ -4411,16 +4665,40 @@
               <w:rPr>
                 <w:b/>
                 <w:sz w:val="20"/>
-                <w:lang w:val="es-ES"/>
-              </w:rPr>
-            </w:pPr>
-            <w:r>
-              <w:rPr>
-                <w:b/>
-                <w:sz w:val="20"/>
-                <w:lang w:val="es-PA"/>
-              </w:rPr>
-              <w:t>Todos los usuarios podrán cerrar sesión en cualquier momento salvo en el momento de la compra de manera sencilla</w:t>
+                <w:lang w:val="es-PA"/>
+              </w:rPr>
+            </w:pPr>
+            <w:r>
+              <w:rPr>
+                <w:b/>
+                <w:sz w:val="20"/>
+                <w:lang w:val="es-PA"/>
+              </w:rPr>
+              <w:t>Como usuario</w:t>
+            </w:r>
+            <w:r>
+              <w:rPr>
+                <w:b/>
+                <w:sz w:val="20"/>
+                <w:lang w:val="es-PA"/>
+              </w:rPr>
+              <w:t xml:space="preserve"> cliente</w:t>
+            </w:r>
+            <w:r>
+              <w:rPr>
+                <w:b/>
+                <w:sz w:val="20"/>
+                <w:lang w:val="es-PA"/>
+              </w:rPr>
+              <w:t>, quiero poder cerrar sesión en cualquier momento</w:t>
+            </w:r>
+            <w:r>
+              <w:rPr>
+                <w:b/>
+                <w:sz w:val="20"/>
+                <w:lang w:val="es-PA"/>
+              </w:rPr>
+              <w:t>, para así evitar que mi sesión quede abierta.</w:t>
             </w:r>
           </w:p>
         </w:tc>
@@ -4572,7 +4850,31 @@
                 <w:sz w:val="20"/>
                 <w:lang w:val="es-ES"/>
               </w:rPr>
-              <w:t>Se podrá explorar todos los cursos desde cualquier punto de la pagina web, salvo en la sección de inscripción de un curso y en la pagina de inicio de sesión</w:t>
+              <w:t xml:space="preserve">Como usuario, quiero poder </w:t>
+            </w:r>
+            <w:r>
+              <w:rPr>
+                <w:b/>
+                <w:sz w:val="20"/>
+                <w:lang w:val="es-ES"/>
+              </w:rPr>
+              <w:t>explorar los cursos desde la página de inicio</w:t>
+            </w:r>
+            <w:r>
+              <w:rPr>
+                <w:b/>
+                <w:sz w:val="20"/>
+                <w:lang w:val="es-ES"/>
+              </w:rPr>
+              <w:t>.</w:t>
+            </w:r>
+            <w:r>
+              <w:rPr>
+                <w:b/>
+                <w:sz w:val="20"/>
+                <w:lang w:val="es-ES"/>
+              </w:rPr>
+              <w:t xml:space="preserve"> </w:t>
             </w:r>
           </w:p>
         </w:tc>
@@ -4715,16 +5017,24 @@
               <w:rPr>
                 <w:b/>
                 <w:sz w:val="20"/>
-                <w:lang w:val="es-ES"/>
-              </w:rPr>
-            </w:pPr>
-            <w:r>
-              <w:rPr>
-                <w:b/>
-                <w:sz w:val="20"/>
-                <w:lang w:val="es-PA"/>
-              </w:rPr>
-              <w:t>Cualquier usuario que pueda matricularse en un curso podrá hacerlo en no más de 3 pasos, siendo estos la búsqueda del curso, la aportación de información de usuario y de pago y el pago</w:t>
+                <w:lang w:val="es-PA"/>
+              </w:rPr>
+            </w:pPr>
+            <w:r>
+              <w:rPr>
+                <w:b/>
+                <w:sz w:val="20"/>
+                <w:lang w:val="es-PA"/>
+              </w:rPr>
+              <w:t>Como usuario cliente, quiero poder hacer la matrícula de un curso en no más de tres pasos: búsqueda del curso, aportación de mi información y del pago, y pago del curso</w:t>
+            </w:r>
+            <w:r>
+              <w:rPr>
+                <w:b/>
+                <w:sz w:val="20"/>
+                <w:lang w:val="es-PA"/>
+              </w:rPr>
+              <w:t>.</w:t>
             </w:r>
           </w:p>
         </w:tc>
@@ -4776,7 +5086,6 @@
                 <w:sz w:val="20"/>
                 <w:lang w:val="es-PA"/>
               </w:rPr>
-              <w:lastRenderedPageBreak/>
               <w:t>R5.2</w:t>
             </w:r>
             <w:r>
@@ -4885,7 +5194,7 @@
                 <w:sz w:val="20"/>
                 <w:lang w:val="es-ES"/>
               </w:rPr>
-              <w:t>El cliente debe sentirse seguro durante la compra.</w:t>
+              <w:t>Como patrocinador, quiero que el usuario cliente se sienta seguro durante la compra.</w:t>
             </w:r>
           </w:p>
         </w:tc>
@@ -5045,23 +5354,7 @@
                 <w:sz w:val="20"/>
                 <w:lang w:val="es-PA"/>
               </w:rPr>
-              <w:t xml:space="preserve">El cliente será </w:t>
-            </w:r>
-            <w:r>
-              <w:rPr>
-                <w:b/>
-                <w:sz w:val="20"/>
-                <w:lang w:val="es-PA"/>
-              </w:rPr>
-              <w:t>atendido</w:t>
-            </w:r>
-            <w:r>
-              <w:rPr>
-                <w:b/>
-                <w:sz w:val="20"/>
-                <w:lang w:val="es-PA"/>
-              </w:rPr>
-              <w:t xml:space="preserve"> en español</w:t>
+              <w:t>Como patrocinador, quiero que los usuarios sean atendidos en español.</w:t>
             </w:r>
           </w:p>
         </w:tc>
@@ -5213,7 +5506,15 @@
                 <w:sz w:val="20"/>
                 <w:lang w:val="es-ES"/>
               </w:rPr>
-              <w:t>Durante el proceso de compra se solicitarán los datos del cliente (directamente o iniciando sesión si está registrado).</w:t>
+              <w:t xml:space="preserve">Como patrocinador, quiero que el proceso de compra se soliciten los datos del cliente </w:t>
+            </w:r>
+            <w:r>
+              <w:rPr>
+                <w:b/>
+                <w:sz w:val="20"/>
+                <w:lang w:val="es-ES"/>
+              </w:rPr>
+              <w:t>(directamente o iniciando sesión si está registrado).</w:t>
             </w:r>
           </w:p>
         </w:tc>
@@ -5365,7 +5666,7 @@
                 <w:sz w:val="20"/>
                 <w:lang w:val="es-ES"/>
               </w:rPr>
-              <w:t>Durante el proceso de compra se solicitarán los datos de pago.</w:t>
+              <w:t>Como patrocinador, quiero que, durante el proceso de compra, se soliciten los datos de pago.</w:t>
             </w:r>
           </w:p>
         </w:tc>
@@ -5517,7 +5818,7 @@
                 <w:sz w:val="20"/>
                 <w:lang w:val="es-ES"/>
               </w:rPr>
-              <w:t>El usuario podrá cancelar la inscripción hasta el momento en el que realice el pago</w:t>
+              <w:t>Como usuario cliente, quiero poder cancelar la inscripción hasta el momento de realizar el pago, por si finalmente no quiero realizar el curso.</w:t>
             </w:r>
           </w:p>
         </w:tc>
@@ -5569,6 +5870,7 @@
                 <w:sz w:val="20"/>
                 <w:lang w:val="es-PA"/>
               </w:rPr>
+              <w:lastRenderedPageBreak/>
               <w:t>R5.</w:t>
             </w:r>
             <w:r>
@@ -5670,6 +5972,24 @@
                 <w:lang w:val="es-ES"/>
               </w:rPr>
               <w:t>AL finalizar la compra el cliente recibirá una notificación en el buzón de la aplicación con todos los datos del curso, del ofertante y el importe de la compra</w:t>
+            </w:r>
+          </w:p>
+          <w:p>
+            <w:pPr>
+              <w:spacing w:before="120" w:after="120"/>
+              <w:rPr>
+                <w:b/>
+                <w:sz w:val="20"/>
+                <w:lang w:val="es-ES"/>
+              </w:rPr>
+            </w:pPr>
+            <w:r>
+              <w:rPr>
+                <w:b/>
+                <w:sz w:val="20"/>
+                <w:lang w:val="es-ES"/>
+              </w:rPr>
+              <w:t>Como usuario cliente, quiero recibir una notificación en el buzón de la aplicación con todos los datos del curso y el importe de la compra.</w:t>
             </w:r>
           </w:p>
         </w:tc>
@@ -5829,15 +6149,7 @@
                 <w:sz w:val="20"/>
                 <w:lang w:val="es-PA"/>
               </w:rPr>
-              <w:t>El sistema debe enviar mensajes de confirmación para las reservas realizadas que serán almacenadas en un buzón</w:t>
-            </w:r>
-            <w:r>
-              <w:rPr>
-                <w:b/>
-                <w:sz w:val="20"/>
-                <w:lang w:val="es-PA"/>
-              </w:rPr>
-              <w:t>.</w:t>
+              <w:t>Como usuario cliente, quiero que el sistema envíe mensajes de confirmación para las reservas realizadas que serán almacenados en un buzón, para asegurarme de que el proceso de compra se ha realizado correctamente.</w:t>
             </w:r>
           </w:p>
         </w:tc>
@@ -5997,7 +6309,7 @@
                 <w:sz w:val="20"/>
                 <w:lang w:val="es-ES"/>
               </w:rPr>
-              <w:t xml:space="preserve">El curso solo podrá tener una imagen </w:t>
+              <w:t>Como patrocinador, quiero que el curso solo tenga una imagen.</w:t>
             </w:r>
           </w:p>
         </w:tc>
@@ -6026,6 +6338,9 @@
         </w:tc>
       </w:tr>
       <w:tr>
+        <w:trPr>
+          <w:trHeight w:val="646"/>
+        </w:trPr>
         <w:tc>
           <w:tcPr>
             <w:tcW w:w="1242" w:type="dxa"/>
@@ -6046,6 +6361,697 @@
                 <w:sz w:val="20"/>
                 <w:lang w:val="es-PA"/>
               </w:rPr>
+              <w:t>R5.33</w:t>
+            </w:r>
+          </w:p>
+        </w:tc>
+        <w:tc>
+          <w:tcPr>
+            <w:tcW w:w="1560" w:type="dxa"/>
+          </w:tcPr>
+          <w:p>
+            <w:pPr>
+              <w:spacing w:before="120" w:after="120"/>
+              <w:rPr>
+                <w:b/>
+                <w:sz w:val="20"/>
+                <w:lang w:val="es-PA"/>
+              </w:rPr>
+            </w:pPr>
+            <w:r>
+              <w:rPr>
+                <w:b/>
+                <w:sz w:val="20"/>
+                <w:lang w:val="es-PA"/>
+              </w:rPr>
+              <w:t>Requisito funcional</w:t>
+            </w:r>
+          </w:p>
+        </w:tc>
+        <w:tc>
+          <w:tcPr>
+            <w:tcW w:w="4394" w:type="dxa"/>
+          </w:tcPr>
+          <w:p>
+            <w:pPr>
+              <w:spacing w:before="120" w:after="120"/>
+              <w:rPr>
+                <w:b/>
+                <w:sz w:val="20"/>
+                <w:lang w:val="es-ES"/>
+              </w:rPr>
+            </w:pPr>
+            <w:r>
+              <w:rPr>
+                <w:b/>
+                <w:sz w:val="20"/>
+                <w:lang w:val="es-ES"/>
+              </w:rPr>
+              <w:t>Visibilidad de la cesta de reservas</w:t>
+            </w:r>
+          </w:p>
+        </w:tc>
+        <w:tc>
+          <w:tcPr>
+            <w:tcW w:w="1276" w:type="dxa"/>
+          </w:tcPr>
+          <w:p>
+            <w:pPr>
+              <w:spacing w:before="120" w:after="120"/>
+              <w:rPr>
+                <w:b/>
+                <w:sz w:val="20"/>
+                <w:lang w:val="es-PA"/>
+              </w:rPr>
+            </w:pPr>
+            <w:r>
+              <w:rPr>
+                <w:b/>
+                <w:sz w:val="20"/>
+                <w:lang w:val="es-PA"/>
+              </w:rPr>
+              <w:t>Importante</w:t>
+            </w:r>
+          </w:p>
+        </w:tc>
+        <w:tc>
+          <w:tcPr>
+            <w:tcW w:w="3827" w:type="dxa"/>
+          </w:tcPr>
+          <w:p>
+            <w:pPr>
+              <w:spacing w:before="120" w:after="120"/>
+              <w:rPr>
+                <w:b/>
+                <w:sz w:val="20"/>
+                <w:lang w:val="es-ES"/>
+              </w:rPr>
+            </w:pPr>
+            <w:r>
+              <w:rPr>
+                <w:b/>
+                <w:sz w:val="20"/>
+                <w:lang w:val="es-ES"/>
+              </w:rPr>
+              <w:t xml:space="preserve">Como usuario cliente, </w:t>
+            </w:r>
+            <w:r>
+              <w:rPr>
+                <w:b/>
+                <w:sz w:val="20"/>
+                <w:lang w:val="es-ES"/>
+              </w:rPr>
+              <w:t xml:space="preserve">quiero </w:t>
+            </w:r>
+            <w:r>
+              <w:rPr>
+                <w:b/>
+                <w:sz w:val="20"/>
+                <w:lang w:val="es-ES"/>
+              </w:rPr>
+              <w:t>poder acceder en todo momento a la cesta de reservas.</w:t>
+            </w:r>
+          </w:p>
+        </w:tc>
+        <w:tc>
+          <w:tcPr>
+            <w:tcW w:w="2126" w:type="dxa"/>
+          </w:tcPr>
+          <w:p>
+            <w:pPr>
+              <w:spacing w:before="120" w:after="120"/>
+              <w:rPr>
+                <w:b/>
+                <w:sz w:val="20"/>
+                <w:lang w:val="es-ES"/>
+              </w:rPr>
+            </w:pPr>
+            <w:r>
+              <w:rPr>
+                <w:b/>
+                <w:sz w:val="20"/>
+                <w:lang w:val="es-ES"/>
+              </w:rPr>
+              <w:t>Patrocinador</w:t>
+            </w:r>
+          </w:p>
+        </w:tc>
+      </w:tr>
+      <w:tr>
+        <w:trPr>
+          <w:trHeight w:val="646"/>
+        </w:trPr>
+        <w:tc>
+          <w:tcPr>
+            <w:tcW w:w="1242" w:type="dxa"/>
+          </w:tcPr>
+          <w:p>
+            <w:pPr>
+              <w:spacing w:before="120" w:after="120"/>
+              <w:jc w:val="center"/>
+              <w:rPr>
+                <w:b/>
+                <w:sz w:val="20"/>
+                <w:lang w:val="es-PA"/>
+              </w:rPr>
+            </w:pPr>
+            <w:r>
+              <w:rPr>
+                <w:b/>
+                <w:sz w:val="20"/>
+                <w:lang w:val="es-PA"/>
+              </w:rPr>
+              <w:t>R5.34</w:t>
+            </w:r>
+          </w:p>
+        </w:tc>
+        <w:tc>
+          <w:tcPr>
+            <w:tcW w:w="1560" w:type="dxa"/>
+          </w:tcPr>
+          <w:p>
+            <w:pPr>
+              <w:spacing w:before="120" w:after="120"/>
+              <w:rPr>
+                <w:b/>
+                <w:sz w:val="20"/>
+                <w:lang w:val="es-PA"/>
+              </w:rPr>
+            </w:pPr>
+            <w:r>
+              <w:rPr>
+                <w:b/>
+                <w:sz w:val="20"/>
+                <w:lang w:val="es-PA"/>
+              </w:rPr>
+              <w:t>Requisito funcional</w:t>
+            </w:r>
+          </w:p>
+        </w:tc>
+        <w:tc>
+          <w:tcPr>
+            <w:tcW w:w="4394" w:type="dxa"/>
+          </w:tcPr>
+          <w:p>
+            <w:pPr>
+              <w:spacing w:before="120" w:after="120"/>
+              <w:rPr>
+                <w:b/>
+                <w:sz w:val="20"/>
+                <w:lang w:val="es-ES"/>
+              </w:rPr>
+            </w:pPr>
+            <w:r>
+              <w:rPr>
+                <w:b/>
+                <w:sz w:val="20"/>
+                <w:lang w:val="es-ES"/>
+              </w:rPr>
+              <w:t>E</w:t>
+            </w:r>
+            <w:r>
+              <w:rPr>
+                <w:b/>
+                <w:sz w:val="20"/>
+                <w:lang w:val="es-ES"/>
+              </w:rPr>
+              <w:t>liminar reserva de la cesta de reservas</w:t>
+            </w:r>
+          </w:p>
+        </w:tc>
+        <w:tc>
+          <w:tcPr>
+            <w:tcW w:w="1276" w:type="dxa"/>
+          </w:tcPr>
+          <w:p>
+            <w:pPr>
+              <w:spacing w:before="120" w:after="120"/>
+              <w:rPr>
+                <w:b/>
+                <w:sz w:val="20"/>
+                <w:lang w:val="es-PA"/>
+              </w:rPr>
+            </w:pPr>
+            <w:r>
+              <w:rPr>
+                <w:b/>
+                <w:sz w:val="20"/>
+                <w:lang w:val="es-PA"/>
+              </w:rPr>
+              <w:t>Importante</w:t>
+            </w:r>
+          </w:p>
+        </w:tc>
+        <w:tc>
+          <w:tcPr>
+            <w:tcW w:w="3827" w:type="dxa"/>
+          </w:tcPr>
+          <w:p>
+            <w:pPr>
+              <w:spacing w:before="120" w:after="120"/>
+              <w:rPr>
+                <w:b/>
+                <w:sz w:val="20"/>
+                <w:lang w:val="es-ES"/>
+              </w:rPr>
+            </w:pPr>
+            <w:r>
+              <w:rPr>
+                <w:b/>
+                <w:sz w:val="20"/>
+                <w:lang w:val="es-ES"/>
+              </w:rPr>
+              <w:t xml:space="preserve">Como usuario cliente, quiero poder </w:t>
+            </w:r>
+            <w:r>
+              <w:rPr>
+                <w:b/>
+                <w:sz w:val="20"/>
+                <w:lang w:val="es-ES"/>
+              </w:rPr>
+              <w:t>eliminar los cursos dentro de la cesta.</w:t>
+            </w:r>
+          </w:p>
+        </w:tc>
+        <w:tc>
+          <w:tcPr>
+            <w:tcW w:w="2126" w:type="dxa"/>
+          </w:tcPr>
+          <w:p>
+            <w:pPr>
+              <w:spacing w:before="120" w:after="120"/>
+              <w:rPr>
+                <w:b/>
+                <w:sz w:val="20"/>
+                <w:lang w:val="es-ES"/>
+              </w:rPr>
+            </w:pPr>
+            <w:r>
+              <w:rPr>
+                <w:b/>
+                <w:sz w:val="20"/>
+                <w:lang w:val="es-ES"/>
+              </w:rPr>
+              <w:t>Patrocinador</w:t>
+            </w:r>
+          </w:p>
+        </w:tc>
+      </w:tr>
+      <w:tr>
+        <w:trPr>
+          <w:trHeight w:val="646"/>
+        </w:trPr>
+        <w:tc>
+          <w:tcPr>
+            <w:tcW w:w="1242" w:type="dxa"/>
+          </w:tcPr>
+          <w:p>
+            <w:pPr>
+              <w:spacing w:before="120" w:after="120"/>
+              <w:jc w:val="center"/>
+              <w:rPr>
+                <w:b/>
+                <w:sz w:val="20"/>
+                <w:lang w:val="es-PA"/>
+              </w:rPr>
+            </w:pPr>
+            <w:r>
+              <w:rPr>
+                <w:b/>
+                <w:sz w:val="20"/>
+                <w:lang w:val="es-PA"/>
+              </w:rPr>
+              <w:t>R5.3</w:t>
+            </w:r>
+          </w:p>
+        </w:tc>
+        <w:tc>
+          <w:tcPr>
+            <w:tcW w:w="1560" w:type="dxa"/>
+          </w:tcPr>
+          <w:p>
+            <w:pPr>
+              <w:spacing w:before="120" w:after="120"/>
+              <w:rPr>
+                <w:b/>
+                <w:sz w:val="20"/>
+                <w:lang w:val="es-PA"/>
+              </w:rPr>
+            </w:pPr>
+            <w:r>
+              <w:rPr>
+                <w:b/>
+                <w:sz w:val="20"/>
+                <w:lang w:val="es-PA"/>
+              </w:rPr>
+              <w:t>Requisito funcional</w:t>
+            </w:r>
+          </w:p>
+        </w:tc>
+        <w:tc>
+          <w:tcPr>
+            <w:tcW w:w="4394" w:type="dxa"/>
+          </w:tcPr>
+          <w:p>
+            <w:pPr>
+              <w:spacing w:before="120" w:after="120"/>
+              <w:rPr>
+                <w:b/>
+                <w:sz w:val="20"/>
+                <w:lang w:val="es-ES"/>
+              </w:rPr>
+            </w:pPr>
+            <w:r>
+              <w:rPr>
+                <w:b/>
+                <w:sz w:val="20"/>
+                <w:lang w:val="es-ES"/>
+              </w:rPr>
+              <w:t>Añad</w:t>
+            </w:r>
+            <w:r>
+              <w:rPr>
+                <w:b/>
+                <w:sz w:val="20"/>
+                <w:lang w:val="es-ES"/>
+              </w:rPr>
+              <w:t>ir</w:t>
+            </w:r>
+            <w:r>
+              <w:rPr>
+                <w:b/>
+                <w:sz w:val="20"/>
+                <w:lang w:val="es-ES"/>
+              </w:rPr>
+              <w:t xml:space="preserve"> </w:t>
+            </w:r>
+            <w:r>
+              <w:rPr>
+                <w:b/>
+                <w:sz w:val="20"/>
+                <w:lang w:val="es-ES"/>
+              </w:rPr>
+              <w:t>cursos a la cesta de reservas</w:t>
+            </w:r>
+          </w:p>
+        </w:tc>
+        <w:tc>
+          <w:tcPr>
+            <w:tcW w:w="1276" w:type="dxa"/>
+          </w:tcPr>
+          <w:p>
+            <w:pPr>
+              <w:spacing w:before="120" w:after="120"/>
+              <w:rPr>
+                <w:b/>
+                <w:sz w:val="20"/>
+                <w:lang w:val="es-PA"/>
+              </w:rPr>
+            </w:pPr>
+            <w:r>
+              <w:rPr>
+                <w:b/>
+                <w:sz w:val="20"/>
+                <w:lang w:val="es-PA"/>
+              </w:rPr>
+              <w:t>Importante</w:t>
+            </w:r>
+          </w:p>
+        </w:tc>
+        <w:tc>
+          <w:tcPr>
+            <w:tcW w:w="3827" w:type="dxa"/>
+          </w:tcPr>
+          <w:p>
+            <w:pPr>
+              <w:spacing w:before="120" w:after="120"/>
+              <w:rPr>
+                <w:b/>
+                <w:sz w:val="20"/>
+                <w:lang w:val="es-ES"/>
+              </w:rPr>
+            </w:pPr>
+            <w:r>
+              <w:rPr>
+                <w:b/>
+                <w:sz w:val="20"/>
+                <w:lang w:val="es-ES"/>
+              </w:rPr>
+              <w:t>Como usuario cliente, quiero poder añadir cursos a la cesta desde la pantalla de listado de cursos.</w:t>
+            </w:r>
+          </w:p>
+        </w:tc>
+        <w:tc>
+          <w:tcPr>
+            <w:tcW w:w="2126" w:type="dxa"/>
+          </w:tcPr>
+          <w:p>
+            <w:pPr>
+              <w:spacing w:before="120" w:after="120"/>
+              <w:rPr>
+                <w:b/>
+                <w:sz w:val="20"/>
+                <w:lang w:val="es-ES"/>
+              </w:rPr>
+            </w:pPr>
+            <w:r>
+              <w:rPr>
+                <w:b/>
+                <w:sz w:val="20"/>
+                <w:lang w:val="es-ES"/>
+              </w:rPr>
+              <w:t>Patrocinador</w:t>
+            </w:r>
+          </w:p>
+        </w:tc>
+      </w:tr>
+      <w:tr>
+        <w:trPr>
+          <w:trHeight w:val="646"/>
+        </w:trPr>
+        <w:tc>
+          <w:tcPr>
+            <w:tcW w:w="1242" w:type="dxa"/>
+          </w:tcPr>
+          <w:p>
+            <w:pPr>
+              <w:spacing w:before="120" w:after="120"/>
+              <w:jc w:val="center"/>
+              <w:rPr>
+                <w:b/>
+                <w:sz w:val="20"/>
+                <w:lang w:val="es-PA"/>
+              </w:rPr>
+            </w:pPr>
+            <w:r>
+              <w:rPr>
+                <w:b/>
+                <w:sz w:val="20"/>
+                <w:lang w:val="es-PA"/>
+              </w:rPr>
+              <w:t>R5.3</w:t>
+            </w:r>
+          </w:p>
+        </w:tc>
+        <w:tc>
+          <w:tcPr>
+            <w:tcW w:w="1560" w:type="dxa"/>
+          </w:tcPr>
+          <w:p>
+            <w:pPr>
+              <w:spacing w:before="120" w:after="120"/>
+              <w:rPr>
+                <w:b/>
+                <w:sz w:val="20"/>
+                <w:lang w:val="es-PA"/>
+              </w:rPr>
+            </w:pPr>
+            <w:r>
+              <w:rPr>
+                <w:b/>
+                <w:sz w:val="20"/>
+                <w:lang w:val="es-PA"/>
+              </w:rPr>
+              <w:t>Requisito funcional</w:t>
+            </w:r>
+          </w:p>
+        </w:tc>
+        <w:tc>
+          <w:tcPr>
+            <w:tcW w:w="4394" w:type="dxa"/>
+          </w:tcPr>
+          <w:p>
+            <w:pPr>
+              <w:spacing w:before="120" w:after="120"/>
+              <w:rPr>
+                <w:b/>
+                <w:sz w:val="20"/>
+                <w:lang w:val="es-ES"/>
+              </w:rPr>
+            </w:pPr>
+            <w:r>
+              <w:rPr>
+                <w:b/>
+                <w:sz w:val="20"/>
+                <w:lang w:val="es-ES"/>
+              </w:rPr>
+              <w:t>Finalizar compra desde la cesta de reservas</w:t>
+            </w:r>
+          </w:p>
+        </w:tc>
+        <w:tc>
+          <w:tcPr>
+            <w:tcW w:w="1276" w:type="dxa"/>
+          </w:tcPr>
+          <w:p>
+            <w:pPr>
+              <w:spacing w:before="120" w:after="120"/>
+              <w:rPr>
+                <w:b/>
+                <w:sz w:val="20"/>
+                <w:lang w:val="es-PA"/>
+              </w:rPr>
+            </w:pPr>
+            <w:r>
+              <w:rPr>
+                <w:b/>
+                <w:sz w:val="20"/>
+                <w:lang w:val="es-PA"/>
+              </w:rPr>
+              <w:t>Crítica</w:t>
+            </w:r>
+          </w:p>
+        </w:tc>
+        <w:tc>
+          <w:tcPr>
+            <w:tcW w:w="3827" w:type="dxa"/>
+          </w:tcPr>
+          <w:p>
+            <w:pPr>
+              <w:spacing w:before="120" w:after="120"/>
+              <w:ind w:left="1416" w:hanging="1416"/>
+              <w:rPr>
+                <w:b/>
+                <w:sz w:val="20"/>
+                <w:lang w:val="es-ES"/>
+              </w:rPr>
+            </w:pPr>
+            <w:r>
+              <w:rPr>
+                <w:b/>
+                <w:sz w:val="20"/>
+                <w:lang w:val="es-ES"/>
+              </w:rPr>
+              <w:t>Como usuario cliente, quiero poder</w:t>
+            </w:r>
+          </w:p>
+          <w:p>
+            <w:pPr>
+              <w:spacing w:before="120" w:after="120"/>
+              <w:ind w:left="1416" w:hanging="1416"/>
+              <w:rPr>
+                <w:b/>
+                <w:sz w:val="20"/>
+                <w:lang w:val="es-ES"/>
+              </w:rPr>
+            </w:pPr>
+            <w:r>
+              <w:rPr>
+                <w:b/>
+                <w:sz w:val="20"/>
+                <w:lang w:val="es-ES"/>
+              </w:rPr>
+              <w:t>finalizarla compra desde la cesta de</w:t>
+            </w:r>
+          </w:p>
+          <w:p>
+            <w:pPr>
+              <w:spacing w:before="120" w:after="120"/>
+              <w:ind w:left="1416" w:hanging="1416"/>
+              <w:rPr>
+                <w:b/>
+                <w:sz w:val="20"/>
+                <w:lang w:val="es-ES"/>
+              </w:rPr>
+            </w:pPr>
+            <w:r>
+              <w:rPr>
+                <w:b/>
+                <w:sz w:val="20"/>
+                <w:lang w:val="es-ES"/>
+              </w:rPr>
+              <w:t>reservas, una vez haya elegido los cursos a</w:t>
+            </w:r>
+          </w:p>
+          <w:p>
+            <w:pPr>
+              <w:spacing w:before="120" w:after="120"/>
+              <w:ind w:left="1416" w:hanging="1416"/>
+              <w:rPr>
+                <w:b/>
+                <w:sz w:val="20"/>
+                <w:lang w:val="es-ES"/>
+              </w:rPr>
+            </w:pPr>
+            <w:r>
+              <w:rPr>
+                <w:b/>
+                <w:sz w:val="20"/>
+                <w:lang w:val="es-ES"/>
+              </w:rPr>
+              <w:t>los que matricularme.</w:t>
+            </w:r>
+          </w:p>
+        </w:tc>
+        <w:tc>
+          <w:tcPr>
+            <w:tcW w:w="2126" w:type="dxa"/>
+          </w:tcPr>
+          <w:p>
+            <w:pPr>
+              <w:spacing w:before="120" w:after="120"/>
+              <w:rPr>
+                <w:b/>
+                <w:sz w:val="20"/>
+                <w:lang w:val="es-ES"/>
+              </w:rPr>
+            </w:pPr>
+            <w:r>
+              <w:rPr>
+                <w:b/>
+                <w:sz w:val="20"/>
+                <w:lang w:val="es-ES"/>
+              </w:rPr>
+              <w:t>Patrocinador</w:t>
+            </w:r>
+          </w:p>
+        </w:tc>
+      </w:tr>
+      <w:tr>
+        <w:trPr>
+          <w:trHeight w:val="646"/>
+        </w:trPr>
+        <w:tc>
+          <w:tcPr>
+            <w:tcW w:w="1242" w:type="dxa"/>
+          </w:tcPr>
+          <w:p>
+            <w:pPr>
+              <w:spacing w:before="120" w:after="120"/>
+              <w:jc w:val="center"/>
+              <w:rPr>
+                <w:b/>
+                <w:sz w:val="20"/>
+                <w:lang w:val="es-PA"/>
+              </w:rPr>
+            </w:pPr>
+            <w:r>
+              <w:rPr>
+                <w:b/>
+                <w:sz w:val="20"/>
+                <w:lang w:val="es-PA"/>
+              </w:rPr>
+              <w:lastRenderedPageBreak/>
               <w:t>R</w:t>
             </w:r>
             <w:r>
@@ -6054,6 +7060,196 @@
                 <w:sz w:val="20"/>
                 <w:lang w:val="es-PA"/>
               </w:rPr>
+              <w:t>5.4</w:t>
+            </w:r>
+          </w:p>
+        </w:tc>
+        <w:tc>
+          <w:tcPr>
+            <w:tcW w:w="1560" w:type="dxa"/>
+          </w:tcPr>
+          <w:p>
+            <w:pPr>
+              <w:spacing w:before="120" w:after="120"/>
+              <w:rPr>
+                <w:b/>
+                <w:sz w:val="20"/>
+                <w:lang w:val="es-PA"/>
+              </w:rPr>
+            </w:pPr>
+            <w:r>
+              <w:rPr>
+                <w:b/>
+                <w:sz w:val="20"/>
+                <w:lang w:val="es-PA"/>
+              </w:rPr>
+              <w:t>Requisito de usabilidad</w:t>
+            </w:r>
+          </w:p>
+        </w:tc>
+        <w:tc>
+          <w:tcPr>
+            <w:tcW w:w="4394" w:type="dxa"/>
+          </w:tcPr>
+          <w:p>
+            <w:pPr>
+              <w:spacing w:before="120" w:after="120"/>
+              <w:rPr>
+                <w:b/>
+                <w:sz w:val="20"/>
+                <w:lang w:val="es-ES"/>
+              </w:rPr>
+            </w:pPr>
+            <w:r>
+              <w:rPr>
+                <w:b/>
+                <w:sz w:val="20"/>
+                <w:lang w:val="es-ES"/>
+              </w:rPr>
+              <w:t>Marca corporativa del cliente</w:t>
+            </w:r>
+          </w:p>
+        </w:tc>
+        <w:tc>
+          <w:tcPr>
+            <w:tcW w:w="1276" w:type="dxa"/>
+          </w:tcPr>
+          <w:p>
+            <w:pPr>
+              <w:spacing w:before="120" w:after="120"/>
+              <w:rPr>
+                <w:b/>
+                <w:color w:val="FF0000"/>
+                <w:sz w:val="20"/>
+                <w:lang w:val="es-PA"/>
+              </w:rPr>
+            </w:pPr>
+            <w:r>
+              <w:rPr>
+                <w:b/>
+                <w:color w:val="FF0000"/>
+                <w:sz w:val="20"/>
+                <w:lang w:val="es-PA"/>
+              </w:rPr>
+              <w:t>No deseable</w:t>
+            </w:r>
+          </w:p>
+        </w:tc>
+        <w:tc>
+          <w:tcPr>
+            <w:tcW w:w="3827" w:type="dxa"/>
+          </w:tcPr>
+          <w:p>
+            <w:pPr>
+              <w:spacing w:before="120" w:after="120"/>
+              <w:ind w:left="1416" w:hanging="1416"/>
+              <w:rPr>
+                <w:b/>
+                <w:sz w:val="20"/>
+                <w:lang w:val="es-ES"/>
+              </w:rPr>
+            </w:pPr>
+            <w:r>
+              <w:rPr>
+                <w:b/>
+                <w:sz w:val="20"/>
+                <w:lang w:val="es-ES"/>
+              </w:rPr>
+              <w:t>Como patrocinador, quiero que la marca</w:t>
+            </w:r>
+          </w:p>
+          <w:p>
+            <w:pPr>
+              <w:spacing w:before="120" w:after="120"/>
+              <w:ind w:left="1416" w:hanging="1416"/>
+              <w:rPr>
+                <w:b/>
+                <w:sz w:val="20"/>
+                <w:lang w:val="es-ES"/>
+              </w:rPr>
+            </w:pPr>
+            <w:r>
+              <w:rPr>
+                <w:b/>
+                <w:sz w:val="20"/>
+                <w:lang w:val="es-ES"/>
+              </w:rPr>
+              <w:t>corporativa de la empresa cliente esté</w:t>
+            </w:r>
+          </w:p>
+          <w:p>
+            <w:pPr>
+              <w:spacing w:before="120" w:after="120"/>
+              <w:ind w:left="1416" w:hanging="1416"/>
+              <w:rPr>
+                <w:b/>
+                <w:sz w:val="20"/>
+                <w:lang w:val="es-ES"/>
+              </w:rPr>
+            </w:pPr>
+            <w:r>
+              <w:rPr>
+                <w:b/>
+                <w:sz w:val="20"/>
+                <w:lang w:val="es-ES"/>
+              </w:rPr>
+              <w:t>visible en la página.</w:t>
+            </w:r>
+          </w:p>
+        </w:tc>
+        <w:tc>
+          <w:tcPr>
+            <w:tcW w:w="2126" w:type="dxa"/>
+          </w:tcPr>
+          <w:p>
+            <w:pPr>
+              <w:spacing w:before="120" w:after="120"/>
+              <w:rPr>
+                <w:b/>
+                <w:sz w:val="20"/>
+                <w:lang w:val="es-ES"/>
+              </w:rPr>
+            </w:pPr>
+            <w:r>
+              <w:rPr>
+                <w:b/>
+                <w:sz w:val="20"/>
+                <w:lang w:val="es-ES"/>
+              </w:rPr>
+              <w:t>Patrocinador</w:t>
+            </w:r>
+          </w:p>
+        </w:tc>
+      </w:tr>
+      <w:tr>
+        <w:tc>
+          <w:tcPr>
+            <w:tcW w:w="1242" w:type="dxa"/>
+          </w:tcPr>
+          <w:p>
+            <w:pPr>
+              <w:spacing w:before="120" w:after="120"/>
+              <w:jc w:val="center"/>
+              <w:rPr>
+                <w:b/>
+                <w:sz w:val="20"/>
+                <w:lang w:val="es-PA"/>
+              </w:rPr>
+            </w:pPr>
+            <w:r>
+              <w:rPr>
+                <w:b/>
+                <w:sz w:val="20"/>
+                <w:lang w:val="es-PA"/>
+              </w:rPr>
+              <w:t>R</w:t>
+            </w:r>
+            <w:r>
+              <w:rPr>
+                <w:b/>
+                <w:sz w:val="20"/>
+                <w:lang w:val="es-PA"/>
+              </w:rPr>
               <w:t>6</w:t>
             </w:r>
           </w:p>
@@ -6145,24 +7341,24 @@
               <w:rPr>
                 <w:b/>
                 <w:sz w:val="20"/>
-                <w:lang w:val="es-PA"/>
-              </w:rPr>
-            </w:pPr>
-            <w:r>
-              <w:rPr>
-                <w:b/>
-                <w:sz w:val="20"/>
-                <w:lang w:val="es-ES"/>
-              </w:rPr>
-              <w:t>El producto final vendrá acompañado de un manual de usuario</w:t>
-            </w:r>
-            <w:r>
-              <w:rPr>
-                <w:b/>
-                <w:sz w:val="20"/>
-                <w:lang w:val="es-ES"/>
-              </w:rPr>
-              <w:t xml:space="preserve"> fácil de entender y bien organizado.</w:t>
+                <w:lang w:val="es-ES"/>
+              </w:rPr>
+            </w:pPr>
+            <w:r>
+              <w:rPr>
+                <w:b/>
+                <w:sz w:val="20"/>
+                <w:lang w:val="es-ES"/>
+              </w:rPr>
+              <w:t xml:space="preserve">Como patrocinador, quiero que el producto final venga acompañado de un manual de usuario, para así </w:t>
+            </w:r>
+            <w:r>
+              <w:rPr>
+                <w:b/>
+                <w:sz w:val="20"/>
+                <w:lang w:val="es-ES"/>
+              </w:rPr>
+              <w:t>permitir a la empresa cliente estar informada de cómo gestionar la aplicación.</w:t>
             </w:r>
           </w:p>
         </w:tc>
@@ -6187,6 +7383,99 @@
               </w:rPr>
               <w:t>Patrocinador</w:t>
             </w:r>
+          </w:p>
+        </w:tc>
+      </w:tr>
+      <w:tr>
+        <w:tc>
+          <w:tcPr>
+            <w:tcW w:w="1242" w:type="dxa"/>
+          </w:tcPr>
+          <w:p>
+            <w:pPr>
+              <w:spacing w:before="120" w:after="120"/>
+              <w:jc w:val="center"/>
+              <w:rPr>
+                <w:b/>
+                <w:sz w:val="20"/>
+                <w:lang w:val="es-PA"/>
+              </w:rPr>
+            </w:pPr>
+          </w:p>
+        </w:tc>
+        <w:tc>
+          <w:tcPr>
+            <w:tcW w:w="1560" w:type="dxa"/>
+          </w:tcPr>
+          <w:p>
+            <w:pPr>
+              <w:spacing w:before="120" w:after="120"/>
+              <w:rPr>
+                <w:b/>
+                <w:sz w:val="20"/>
+                <w:lang w:val="es-PA"/>
+              </w:rPr>
+            </w:pPr>
+          </w:p>
+        </w:tc>
+        <w:tc>
+          <w:tcPr>
+            <w:tcW w:w="4394" w:type="dxa"/>
+          </w:tcPr>
+          <w:p>
+            <w:pPr>
+              <w:spacing w:before="120" w:after="120"/>
+              <w:rPr>
+                <w:b/>
+                <w:sz w:val="20"/>
+                <w:lang w:val="es-ES"/>
+              </w:rPr>
+            </w:pPr>
+          </w:p>
+        </w:tc>
+        <w:tc>
+          <w:tcPr>
+            <w:tcW w:w="1276" w:type="dxa"/>
+          </w:tcPr>
+          <w:p>
+            <w:pPr>
+              <w:spacing w:before="120" w:after="120"/>
+              <w:rPr>
+                <w:b/>
+                <w:sz w:val="20"/>
+                <w:lang w:val="es-PA"/>
+              </w:rPr>
+            </w:pPr>
+          </w:p>
+        </w:tc>
+        <w:tc>
+          <w:tcPr>
+            <w:tcW w:w="3827" w:type="dxa"/>
+          </w:tcPr>
+          <w:p>
+            <w:pPr>
+              <w:spacing w:before="120" w:after="120"/>
+              <w:rPr>
+                <w:b/>
+                <w:sz w:val="20"/>
+                <w:lang w:val="es-ES"/>
+              </w:rPr>
+            </w:pPr>
+          </w:p>
+        </w:tc>
+        <w:tc>
+          <w:tcPr>
+            <w:tcW w:w="2126" w:type="dxa"/>
+          </w:tcPr>
+          <w:p>
+            <w:pPr>
+              <w:spacing w:before="120" w:after="120"/>
+              <w:rPr>
+                <w:b/>
+                <w:sz w:val="20"/>
+                <w:lang w:val="es-PA"/>
+              </w:rPr>
+            </w:pPr>
           </w:p>
         </w:tc>
       </w:tr>
@@ -6618,6 +7907,155 @@
     </w:lvl>
   </w:abstractNum>
   <w:abstractNum w:abstractNumId="2" w15:restartNumberingAfterBreak="0">
+    <w:nsid w:val="5F1C0E01"/>
+    <w:multiLevelType w:val="multilevel"/>
+    <w:tmpl w:val="F0F8DF70"/>
+    <w:lvl w:ilvl="0">
+      <w:start w:val="1"/>
+      <w:numFmt w:val="bullet"/>
+      <w:lvlText w:val=""/>
+      <w:lvlJc w:val="left"/>
+      <w:pPr>
+        <w:tabs>
+          <w:tab w:val="num" w:pos="720"/>
+        </w:tabs>
+        <w:ind w:left="720" w:hanging="360"/>
+      </w:pPr>
+      <w:rPr>
+        <w:rFonts w:ascii="Symbol" w:hAnsi="Symbol" w:hint="default"/>
+        <w:sz w:val="20"/>
+      </w:rPr>
+    </w:lvl>
+    <w:lvl w:ilvl="1" w:tentative="1">
+      <w:start w:val="1"/>
+      <w:numFmt w:val="bullet"/>
+      <w:lvlText w:val="o"/>
+      <w:lvlJc w:val="left"/>
+      <w:pPr>
+        <w:tabs>
+          <w:tab w:val="num" w:pos="1440"/>
+        </w:tabs>
+        <w:ind w:left="1440" w:hanging="360"/>
+      </w:pPr>
+      <w:rPr>
+        <w:rFonts w:ascii="Courier New" w:hAnsi="Courier New" w:hint="default"/>
+        <w:sz w:val="20"/>
+      </w:rPr>
+    </w:lvl>
+    <w:lvl w:ilvl="2" w:tentative="1">
+      <w:start w:val="1"/>
+      <w:numFmt w:val="bullet"/>
+      <w:lvlText w:val=""/>
+      <w:lvlJc w:val="left"/>
+      <w:pPr>
+        <w:tabs>
+          <w:tab w:val="num" w:pos="2160"/>
+        </w:tabs>
+        <w:ind w:left="2160" w:hanging="360"/>
+      </w:pPr>
+      <w:rPr>
+        <w:rFonts w:ascii="Wingdings" w:hAnsi="Wingdings" w:hint="default"/>
+        <w:sz w:val="20"/>
+      </w:rPr>
+    </w:lvl>
+    <w:lvl w:ilvl="3" w:tentative="1">
+      <w:start w:val="1"/>
+      <w:numFmt w:val="bullet"/>
+      <w:lvlText w:val=""/>
+      <w:lvlJc w:val="left"/>
+      <w:pPr>
+        <w:tabs>
+          <w:tab w:val="num" w:pos="2880"/>
+        </w:tabs>
+        <w:ind w:left="2880" w:hanging="360"/>
+      </w:pPr>
+      <w:rPr>
+        <w:rFonts w:ascii="Wingdings" w:hAnsi="Wingdings" w:hint="default"/>
+        <w:sz w:val="20"/>
+      </w:rPr>
+    </w:lvl>
+    <w:lvl w:ilvl="4" w:tentative="1">
+      <w:start w:val="1"/>
+      <w:numFmt w:val="bullet"/>
+      <w:lvlText w:val=""/>
+      <w:lvlJc w:val="left"/>
+      <w:pPr>
+        <w:tabs>
+          <w:tab w:val="num" w:pos="3600"/>
+        </w:tabs>
+        <w:ind w:left="3600" w:hanging="360"/>
+      </w:pPr>
+      <w:rPr>
+        <w:rFonts w:ascii="Wingdings" w:hAnsi="Wingdings" w:hint="default"/>
+        <w:sz w:val="20"/>
+      </w:rPr>
+    </w:lvl>
+    <w:lvl w:ilvl="5" w:tentative="1">
+      <w:start w:val="1"/>
+      <w:numFmt w:val="bullet"/>
+      <w:lvlText w:val=""/>
+      <w:lvlJc w:val="left"/>
+      <w:pPr>
+        <w:tabs>
+          <w:tab w:val="num" w:pos="4320"/>
+        </w:tabs>
+        <w:ind w:left="4320" w:hanging="360"/>
+      </w:pPr>
+      <w:rPr>
+        <w:rFonts w:ascii="Wingdings" w:hAnsi="Wingdings" w:hint="default"/>
+        <w:sz w:val="20"/>
+      </w:rPr>
+    </w:lvl>
+    <w:lvl w:ilvl="6" w:tentative="1">
+      <w:start w:val="1"/>
+      <w:numFmt w:val="bullet"/>
+      <w:lvlText w:val=""/>
+      <w:lvlJc w:val="left"/>
+      <w:pPr>
+        <w:tabs>
+          <w:tab w:val="num" w:pos="5040"/>
+        </w:tabs>
+        <w:ind w:left="5040" w:hanging="360"/>
+      </w:pPr>
+      <w:rPr>
+        <w:rFonts w:ascii="Wingdings" w:hAnsi="Wingdings" w:hint="default"/>
+        <w:sz w:val="20"/>
+      </w:rPr>
+    </w:lvl>
+    <w:lvl w:ilvl="7" w:tentative="1">
+      <w:start w:val="1"/>
+      <w:numFmt w:val="bullet"/>
+      <w:lvlText w:val=""/>
+      <w:lvlJc w:val="left"/>
+      <w:pPr>
+        <w:tabs>
+          <w:tab w:val="num" w:pos="5760"/>
+        </w:tabs>
+        <w:ind w:left="5760" w:hanging="360"/>
+      </w:pPr>
+      <w:rPr>
+        <w:rFonts w:ascii="Wingdings" w:hAnsi="Wingdings" w:hint="default"/>
+        <w:sz w:val="20"/>
+      </w:rPr>
+    </w:lvl>
+    <w:lvl w:ilvl="8" w:tentative="1">
+      <w:start w:val="1"/>
+      <w:numFmt w:val="bullet"/>
+      <w:lvlText w:val=""/>
+      <w:lvlJc w:val="left"/>
+      <w:pPr>
+        <w:tabs>
+          <w:tab w:val="num" w:pos="6480"/>
+        </w:tabs>
+        <w:ind w:left="6480" w:hanging="360"/>
+      </w:pPr>
+      <w:rPr>
+        <w:rFonts w:ascii="Wingdings" w:hAnsi="Wingdings" w:hint="default"/>
+        <w:sz w:val="20"/>
+      </w:rPr>
+    </w:lvl>
+  </w:abstractNum>
+  <w:abstractNum w:abstractNumId="3" w15:restartNumberingAfterBreak="0">
     <w:nsid w:val="6BD87AFF"/>
     <w:multiLevelType w:val="multilevel"/>
     <w:tmpl w:val="9BB64486"/>
@@ -6730,7 +8168,7 @@
       </w:pPr>
     </w:lvl>
   </w:abstractNum>
-  <w:abstractNum w:abstractNumId="3" w15:restartNumberingAfterBreak="0">
+  <w:abstractNum w:abstractNumId="4" w15:restartNumberingAfterBreak="0">
     <w:nsid w:val="7C034F83"/>
     <w:multiLevelType w:val="multilevel"/>
     <w:tmpl w:val="4DA88110"/>
@@ -6847,12 +8285,15 @@
     <w:abstractNumId w:val="0"/>
   </w:num>
   <w:num w:numId="2" w16cid:durableId="1928227154">
-    <w:abstractNumId w:val="3"/>
+    <w:abstractNumId w:val="4"/>
   </w:num>
   <w:num w:numId="3" w16cid:durableId="1343816758">
     <w:abstractNumId w:val="1"/>
   </w:num>
   <w:num w:numId="4" w16cid:durableId="482039575">
+    <w:abstractNumId w:val="3"/>
+  </w:num>
+  <w:num w:numId="5" w16cid:durableId="934485476">
     <w:abstractNumId w:val="2"/>
   </w:num>
 </w:numbering>
@@ -7267,7 +8708,6 @@
   <w:style w:type="character" w:default="1" w:styleId="Fuentedeprrafopredeter">
     <w:name w:val="Default Paragraph Font"/>
     <w:uiPriority w:val="1"/>
-    <w:semiHidden/>
     <w:unhideWhenUsed/>
   </w:style>
   <w:style w:type="table" w:default="1" w:styleId="Tablanormal">

</xml_diff>

<commit_message>
Arreglo en los requisitos
</commit_message>
<xml_diff>
--- a/docs/words/REGISTRO_DE_REQUISITOS_v1.0[1].docx
+++ b/docs/words/REGISTRO_DE_REQUISITOS_v1.0[1].docx
@@ -3212,7 +3212,7 @@
                 <w:sz w:val="20"/>
                 <w:lang w:val="es-PA"/>
               </w:rPr>
-              <w:t>3</w:t>
+              <w:t>4</w:t>
             </w:r>
           </w:p>
         </w:tc>
@@ -3388,7 +3388,7 @@
                 <w:sz w:val="20"/>
                 <w:lang w:val="es-PA"/>
               </w:rPr>
-              <w:t>4</w:t>
+              <w:t>5</w:t>
             </w:r>
           </w:p>
         </w:tc>
@@ -3556,7 +3556,7 @@
                 <w:sz w:val="20"/>
                 <w:lang w:val="es-PA"/>
               </w:rPr>
-              <w:t>5</w:t>
+              <w:t>6</w:t>
             </w:r>
           </w:p>
         </w:tc>
@@ -6683,6 +6683,14 @@
               </w:rPr>
               <w:t>R5.3</w:t>
             </w:r>
+            <w:r>
+              <w:rPr>
+                <w:b/>
+                <w:sz w:val="20"/>
+                <w:lang w:val="es-PA"/>
+              </w:rPr>
+              <w:t>5</w:t>
+            </w:r>
           </w:p>
         </w:tc>
         <w:tc>
@@ -6851,6 +6859,14 @@
               </w:rPr>
               <w:t>R5.3</w:t>
             </w:r>
+            <w:r>
+              <w:rPr>
+                <w:b/>
+                <w:sz w:val="20"/>
+                <w:lang w:val="es-PA"/>
+              </w:rPr>
+              <w:t>6</w:t>
+            </w:r>
           </w:p>
         </w:tc>
         <w:tc>
@@ -6872,7 +6888,16 @@
                 <w:sz w:val="20"/>
                 <w:lang w:val="es-PA"/>
               </w:rPr>
-              <w:t>Requisito funcional</w:t>
+              <w:t xml:space="preserve">Requisito </w:t>
+            </w:r>
+            <w:r>
+              <w:rPr>
+                <w:b/>
+                <w:sz w:val="20"/>
+                <w:u w:val="single"/>
+                <w:lang w:val="es-PA"/>
+              </w:rPr>
+              <w:t>funcional</w:t>
             </w:r>
           </w:p>
         </w:tc>
@@ -7060,7 +7085,15 @@
                 <w:sz w:val="20"/>
                 <w:lang w:val="es-PA"/>
               </w:rPr>
-              <w:t>5.4</w:t>
+              <w:t>5.</w:t>
+            </w:r>
+            <w:r>
+              <w:rPr>
+                <w:b/>
+                <w:sz w:val="20"/>
+                <w:lang w:val="es-PA"/>
+              </w:rPr>
+              <w:t>37</w:t>
             </w:r>
           </w:p>
         </w:tc>
@@ -8708,6 +8741,7 @@
   <w:style w:type="character" w:default="1" w:styleId="Fuentedeprrafopredeter">
     <w:name w:val="Default Paragraph Font"/>
     <w:uiPriority w:val="1"/>
+    <w:semiHidden/>
     <w:unhideWhenUsed/>
   </w:style>
   <w:style w:type="table" w:default="1" w:styleId="Tablanormal">

</xml_diff>